<commit_message>
change in polynomial linear regression
</commit_message>
<xml_diff>
--- a/Guide.docx
+++ b/Guide.docx
@@ -596,7 +596,7 @@
       <w:pPr>
         <w:bidi/>
         <w:rPr>
-          <w:rFonts w:ascii="IRANSans(FaNum) Light" w:hAnsi="IRANSans(FaNum) Light" w:cs="IRANSans(FaNum) Light" w:hint="cs"/>
+          <w:rFonts w:ascii="IRANSans(FaNum) Light" w:hAnsi="IRANSans(FaNum) Light" w:cs="IRANSans(FaNum) Light"/>
           <w:rtl/>
         </w:rPr>
       </w:pPr>
@@ -841,7 +841,14 @@
           <w:rFonts w:ascii="IRANSans(FaNum) Light" w:hAnsi="IRANSans(FaNum) Light" w:cs="IRANSans(FaNum) Light"/>
           <w:lang w:val="en-US"/>
         </w:rPr>
-        <w:t>Froward Elimination</w:t>
+        <w:t xml:space="preserve">Froward </w:t>
+      </w:r>
+      <w:r>
+        <w:rPr>
+          <w:rFonts w:ascii="IRANSans(FaNum) Light" w:hAnsi="IRANSans(FaNum) Light" w:cs="IRANSans(FaNum) Light"/>
+          <w:lang w:val="en-US"/>
+        </w:rPr>
+        <w:t>Selection</w:t>
       </w:r>
     </w:p>
     <w:p>
@@ -1206,7 +1213,7 @@
       <w:pPr>
         <w:bidi/>
         <w:rPr>
-          <w:rFonts w:ascii="IRANSans(FaNum) Light" w:hAnsi="IRANSans(FaNum) Light" w:cs="IRANSans(FaNum) Light"/>
+          <w:rFonts w:ascii="IRANSans(FaNum) Light" w:hAnsi="IRANSans(FaNum) Light" w:cs="IRANSans(FaNum) Light" w:hint="cs"/>
           <w:rtl/>
           <w:lang w:val="en-US" w:bidi="fa-IR"/>
         </w:rPr>
@@ -1234,6 +1241,36 @@
         </w:rPr>
         <w:t>)</w:t>
       </w:r>
+      <w:r>
+        <w:rPr>
+          <w:rFonts w:ascii="IRANSans(FaNum) Light" w:hAnsi="IRANSans(FaNum) Light" w:cs="IRANSans(FaNum) Light"/>
+          <w:lang w:val="en-US" w:bidi="fa-IR"/>
+        </w:rPr>
+        <w:t xml:space="preserve"> </w:t>
+      </w:r>
+      <w:r>
+        <w:rPr>
+          <w:rFonts w:ascii="IRANSans(FaNum) Light" w:hAnsi="IRANSans(FaNum) Light" w:cs="IRANSans(FaNum) Light" w:hint="cs"/>
+          <w:rtl/>
+          <w:lang w:val="en-US" w:bidi="fa-IR"/>
+        </w:rPr>
+        <w:t xml:space="preserve"> در اینجا ۵٪ را انتخاب میکنیم (</w:t>
+      </w:r>
+      <w:r>
+        <w:rPr>
+          <w:rFonts w:ascii="IRANSans(FaNum) Light" w:hAnsi="IRANSans(FaNum) Light" w:cs="IRANSans(FaNum) Light"/>
+          <w:lang w:val="en-US" w:bidi="fa-IR"/>
+        </w:rPr>
+        <w:t>SL= 0.05</w:t>
+      </w:r>
+      <w:r>
+        <w:rPr>
+          <w:rFonts w:ascii="IRANSans(FaNum) Light" w:hAnsi="IRANSans(FaNum) Light" w:cs="IRANSans(FaNum) Light" w:hint="cs"/>
+          <w:rtl/>
+          <w:lang w:val="en-US" w:bidi="fa-IR"/>
+        </w:rPr>
+        <w:t>)</w:t>
+      </w:r>
     </w:p>
     <w:p>
       <w:pPr>
@@ -1251,6 +1288,14 @@
           <w:lang w:val="en-US" w:bidi="fa-IR"/>
         </w:rPr>
         <w:t>۲- وارد کردن تمام متغیر ها در مدل</w:t>
+      </w:r>
+      <w:r>
+        <w:rPr>
+          <w:rFonts w:ascii="IRANSans(FaNum) Light" w:hAnsi="IRANSans(FaNum) Light" w:cs="IRANSans(FaNum) Light" w:hint="cs"/>
+          <w:rtl/>
+          <w:lang w:val="en-US" w:bidi="fa-IR"/>
+        </w:rPr>
+        <w:t xml:space="preserve"> و اجرای مدل</w:t>
       </w:r>
     </w:p>
     <w:p>
@@ -1747,7 +1792,7 @@
       <w:pPr>
         <w:bidi/>
         <w:rPr>
-          <w:rFonts w:ascii="IRANSans(FaNum) Light" w:hAnsi="IRANSans(FaNum) Light" w:cs="IRANSans(FaNum) Light" w:hint="cs"/>
+          <w:rFonts w:ascii="IRANSans(FaNum) Light" w:hAnsi="IRANSans(FaNum) Light" w:cs="IRANSans(FaNum) Light"/>
           <w:rtl/>
           <w:lang w:val="en-US" w:bidi="fa-IR"/>
         </w:rPr>
@@ -1894,7 +1939,7 @@
           <w:rFonts w:ascii="IRANSans(FaNum) Light" w:hAnsi="IRANSans(FaNum) Light" w:cs="IRANSans(FaNum) Light" w:hint="cs"/>
           <w:rtl/>
         </w:rPr>
-        <w:t>متغییری</w:t>
+        <w:t>متغیری</w:t>
       </w:r>
       <w:proofErr w:type="spellEnd"/>
       <w:r>
@@ -2195,7 +2240,6 @@
         <w:ind w:left="360"/>
         <w:rPr>
           <w:rFonts w:ascii="IRANSans(FaNum) Light" w:hAnsi="IRANSans(FaNum) Light" w:cs="IRANSans(FaNum) Light"/>
-          <w:rtl/>
           <w:lang w:val="en-US" w:bidi="fa-IR"/>
         </w:rPr>
       </w:pPr>
@@ -2213,30 +2257,1416 @@
         <w:bidi/>
         <w:ind w:left="360"/>
         <w:rPr>
-          <w:rFonts w:ascii="IRANSans(FaNum) Light" w:hAnsi="IRANSans(FaNum) Light" w:cs="IRANSans(FaNum) Light" w:hint="cs"/>
+          <w:rFonts w:ascii="IRANSans(FaNum) Light" w:hAnsi="IRANSans(FaNum) Light" w:cs="IRANSans(FaNum) Light"/>
+          <w:lang w:val="en-US" w:bidi="fa-IR"/>
+        </w:rPr>
+      </w:pPr>
+    </w:p>
+    <w:p>
+      <w:pPr>
+        <w:ind w:left="360"/>
+        <w:rPr>
+          <w:rFonts w:ascii="IRANSans(FaNum) Light" w:hAnsi="IRANSans(FaNum) Light" w:cs="IRANSans(FaNum) Light"/>
+          <w:lang w:val="en-US" w:bidi="fa-IR"/>
+        </w:rPr>
+      </w:pPr>
+      <w:r>
+        <w:rPr>
+          <w:rFonts w:ascii="IRANSans(FaNum) Light" w:hAnsi="IRANSans(FaNum) Light" w:cs="IRANSans(FaNum) Light"/>
+          <w:lang w:val="en-US" w:bidi="fa-IR"/>
+        </w:rPr>
+        <w:t>Forward Selection</w:t>
+      </w:r>
+    </w:p>
+    <w:p>
+      <w:pPr>
+        <w:bidi/>
+        <w:rPr>
+          <w:rFonts w:ascii="IRANSans(FaNum) Light" w:hAnsi="IRANSans(FaNum) Light" w:cs="IRANSans(FaNum) Light"/>
+          <w:rtl/>
+          <w:lang w:val="en-US" w:bidi="fa-IR"/>
+        </w:rPr>
+      </w:pPr>
+      <w:r>
+        <w:rPr>
+          <w:rFonts w:ascii="IRANSans(FaNum) Light" w:hAnsi="IRANSans(FaNum) Light" w:cs="IRANSans(FaNum) Light" w:hint="cs"/>
+          <w:rtl/>
+          <w:lang w:val="en-US" w:bidi="fa-IR"/>
+        </w:rPr>
+        <w:t>مراحل :</w:t>
+      </w:r>
+    </w:p>
+    <w:p>
+      <w:pPr>
+        <w:bidi/>
+        <w:rPr>
+          <w:rFonts w:ascii="IRANSans(FaNum) Light" w:hAnsi="IRANSans(FaNum) Light" w:cs="IRANSans(FaNum) Light" w:hint="cs"/>
+          <w:rtl/>
+          <w:lang w:val="en-US" w:bidi="fa-IR"/>
+        </w:rPr>
+      </w:pPr>
+      <w:r>
+        <w:rPr>
+          <w:rFonts w:ascii="IRANSans(FaNum) Light" w:hAnsi="IRANSans(FaNum) Light" w:cs="IRANSans(FaNum) Light" w:hint="cs"/>
+          <w:rtl/>
+          <w:lang w:val="en-US" w:bidi="fa-IR"/>
+        </w:rPr>
+        <w:t>۱- انتخاب سطح معنی داری (</w:t>
+      </w:r>
+      <w:r>
+        <w:rPr>
+          <w:rFonts w:ascii="IRANSans(FaNum) Light" w:hAnsi="IRANSans(FaNum) Light" w:cs="IRANSans(FaNum) Light"/>
+          <w:lang w:val="en-US" w:bidi="fa-IR"/>
+        </w:rPr>
+        <w:t>significance level</w:t>
+      </w:r>
+      <w:r>
+        <w:rPr>
+          <w:rFonts w:ascii="IRANSans(FaNum) Light" w:hAnsi="IRANSans(FaNum) Light" w:cs="IRANSans(FaNum) Light" w:hint="cs"/>
+          <w:rtl/>
+          <w:lang w:val="en-US" w:bidi="fa-IR"/>
+        </w:rPr>
+        <w:t>)</w:t>
+      </w:r>
+      <w:r>
+        <w:rPr>
+          <w:rFonts w:ascii="IRANSans(FaNum) Light" w:hAnsi="IRANSans(FaNum) Light" w:cs="IRANSans(FaNum) Light"/>
+          <w:lang w:val="en-US" w:bidi="fa-IR"/>
+        </w:rPr>
+        <w:t xml:space="preserve"> </w:t>
+      </w:r>
+      <w:r>
+        <w:rPr>
+          <w:rFonts w:ascii="IRANSans(FaNum) Light" w:hAnsi="IRANSans(FaNum) Light" w:cs="IRANSans(FaNum) Light" w:hint="cs"/>
+          <w:rtl/>
+          <w:lang w:val="en-US" w:bidi="fa-IR"/>
+        </w:rPr>
+        <w:t xml:space="preserve"> در اینجا ۵٪ را انتخاب میکنیم (</w:t>
+      </w:r>
+      <w:r>
+        <w:rPr>
+          <w:rFonts w:ascii="IRANSans(FaNum) Light" w:hAnsi="IRANSans(FaNum) Light" w:cs="IRANSans(FaNum) Light"/>
+          <w:lang w:val="en-US" w:bidi="fa-IR"/>
+        </w:rPr>
+        <w:t>SL= 0.05</w:t>
+      </w:r>
+      <w:r>
+        <w:rPr>
+          <w:rFonts w:ascii="IRANSans(FaNum) Light" w:hAnsi="IRANSans(FaNum) Light" w:cs="IRANSans(FaNum) Light" w:hint="cs"/>
+          <w:rtl/>
+          <w:lang w:val="en-US" w:bidi="fa-IR"/>
+        </w:rPr>
+        <w:t>)</w:t>
+      </w:r>
+    </w:p>
+    <w:p>
+      <w:pPr>
+        <w:bidi/>
+        <w:rPr>
+          <w:rFonts w:ascii="IRANSans(FaNum) Light" w:hAnsi="IRANSans(FaNum) Light" w:cs="IRANSans(FaNum) Light"/>
+          <w:rtl/>
+          <w:lang w:val="en-US" w:bidi="fa-IR"/>
+        </w:rPr>
+      </w:pPr>
+      <w:r>
+        <w:rPr>
+          <w:rFonts w:ascii="IRANSans(FaNum) Light" w:hAnsi="IRANSans(FaNum) Light" w:cs="IRANSans(FaNum) Light" w:hint="cs"/>
+          <w:rtl/>
+          <w:lang w:val="en-US" w:bidi="fa-IR"/>
+        </w:rPr>
+        <w:t xml:space="preserve">۲- </w:t>
+      </w:r>
+      <w:r>
+        <w:rPr>
+          <w:rFonts w:ascii="IRANSans(FaNum) Light" w:hAnsi="IRANSans(FaNum) Light" w:cs="IRANSans(FaNum) Light" w:hint="cs"/>
+          <w:rtl/>
+          <w:lang w:val="en-US" w:bidi="fa-IR"/>
+        </w:rPr>
+        <w:t xml:space="preserve">برای تمامی متغیر ها یک مدل </w:t>
+      </w:r>
+      <w:proofErr w:type="spellStart"/>
+      <w:r>
+        <w:rPr>
+          <w:rFonts w:ascii="IRANSans(FaNum) Light" w:hAnsi="IRANSans(FaNum) Light" w:cs="IRANSans(FaNum) Light" w:hint="cs"/>
+          <w:rtl/>
+          <w:lang w:val="en-US" w:bidi="fa-IR"/>
+        </w:rPr>
+        <w:t>رگرسیون</w:t>
+      </w:r>
+      <w:proofErr w:type="spellEnd"/>
+      <w:r>
+        <w:rPr>
+          <w:rFonts w:ascii="IRANSans(FaNum) Light" w:hAnsi="IRANSans(FaNum) Light" w:cs="IRANSans(FaNum) Light" w:hint="cs"/>
+          <w:rtl/>
+          <w:lang w:val="en-US" w:bidi="fa-IR"/>
+        </w:rPr>
+        <w:t xml:space="preserve"> ساده اجرا میکنیم یعنی برای </w:t>
+      </w:r>
+      <w:r>
+        <w:rPr>
+          <w:rFonts w:ascii="IRANSans(FaNum) Light" w:hAnsi="IRANSans(FaNum) Light" w:cs="IRANSans(FaNum) Light"/>
+          <w:lang w:val="en-US" w:bidi="fa-IR"/>
+        </w:rPr>
+        <w:t>n</w:t>
+      </w:r>
+      <w:r>
+        <w:rPr>
+          <w:rFonts w:ascii="IRANSans(FaNum) Light" w:hAnsi="IRANSans(FaNum) Light" w:cs="IRANSans(FaNum) Light" w:hint="cs"/>
+          <w:rtl/>
+          <w:lang w:val="en-US" w:bidi="fa-IR"/>
+        </w:rPr>
+        <w:t xml:space="preserve"> متغیر </w:t>
+      </w:r>
+      <w:r>
+        <w:rPr>
+          <w:rFonts w:ascii="IRANSans(FaNum) Light" w:hAnsi="IRANSans(FaNum) Light" w:cs="IRANSans(FaNum) Light"/>
+          <w:lang w:val="en-US" w:bidi="fa-IR"/>
+        </w:rPr>
+        <w:t>n</w:t>
+      </w:r>
+      <w:r>
+        <w:rPr>
+          <w:rFonts w:ascii="IRANSans(FaNum) Light" w:hAnsi="IRANSans(FaNum) Light" w:cs="IRANSans(FaNum) Light" w:hint="cs"/>
+          <w:rtl/>
+          <w:lang w:val="en-US" w:bidi="fa-IR"/>
+        </w:rPr>
+        <w:t xml:space="preserve"> مدل </w:t>
+      </w:r>
+      <w:proofErr w:type="spellStart"/>
+      <w:r>
+        <w:rPr>
+          <w:rFonts w:ascii="IRANSans(FaNum) Light" w:hAnsi="IRANSans(FaNum) Light" w:cs="IRANSans(FaNum) Light" w:hint="cs"/>
+          <w:rtl/>
+          <w:lang w:val="en-US" w:bidi="fa-IR"/>
+        </w:rPr>
+        <w:t>رگرسیون</w:t>
+      </w:r>
+      <w:proofErr w:type="spellEnd"/>
+      <w:r>
+        <w:rPr>
+          <w:rFonts w:ascii="IRANSans(FaNum) Light" w:hAnsi="IRANSans(FaNum) Light" w:cs="IRANSans(FaNum) Light" w:hint="cs"/>
+          <w:rtl/>
+          <w:lang w:val="en-US" w:bidi="fa-IR"/>
+        </w:rPr>
+        <w:t xml:space="preserve"> ساده داریم حالا از بین این مدل ها مدلی که کمترین مقدار </w:t>
+      </w:r>
+      <w:r>
+        <w:rPr>
+          <w:rFonts w:ascii="IRANSans(FaNum) Light" w:hAnsi="IRANSans(FaNum) Light" w:cs="IRANSans(FaNum) Light"/>
+          <w:lang w:val="en-US" w:bidi="fa-IR"/>
+        </w:rPr>
+        <w:t>p</w:t>
+      </w:r>
+      <w:r>
+        <w:rPr>
+          <w:rFonts w:ascii="IRANSans(FaNum) Light" w:hAnsi="IRANSans(FaNum) Light" w:cs="IRANSans(FaNum) Light" w:hint="cs"/>
+          <w:rtl/>
+          <w:lang w:val="en-US" w:bidi="fa-IR"/>
+        </w:rPr>
+        <w:t xml:space="preserve"> برای متغیر را دارد انتخاب میکنیم</w:t>
+      </w:r>
+    </w:p>
+    <w:p>
+      <w:pPr>
+        <w:bidi/>
+        <w:rPr>
+          <w:rFonts w:ascii="IRANSans(FaNum) Light" w:hAnsi="IRANSans(FaNum) Light" w:cs="IRANSans(FaNum) Light"/>
+          <w:rtl/>
+          <w:lang w:val="en-US" w:bidi="fa-IR"/>
+        </w:rPr>
+      </w:pPr>
+      <w:r>
+        <w:rPr>
+          <w:rFonts w:ascii="IRANSans(FaNum) Light" w:hAnsi="IRANSans(FaNum) Light" w:cs="IRANSans(FaNum) Light" w:hint="cs"/>
+          <w:rtl/>
+          <w:lang w:val="en-US" w:bidi="fa-IR"/>
+        </w:rPr>
+        <w:t xml:space="preserve">۳- حالا یک مدل </w:t>
+      </w:r>
+      <w:proofErr w:type="spellStart"/>
+      <w:r>
+        <w:rPr>
+          <w:rFonts w:ascii="IRANSans(FaNum) Light" w:hAnsi="IRANSans(FaNum) Light" w:cs="IRANSans(FaNum) Light" w:hint="cs"/>
+          <w:rtl/>
+          <w:lang w:val="en-US" w:bidi="fa-IR"/>
+        </w:rPr>
+        <w:t>رگرسیونی</w:t>
+      </w:r>
+      <w:proofErr w:type="spellEnd"/>
+      <w:r>
+        <w:rPr>
+          <w:rFonts w:ascii="IRANSans(FaNum) Light" w:hAnsi="IRANSans(FaNum) Light" w:cs="IRANSans(FaNum) Light" w:hint="cs"/>
+          <w:rtl/>
+          <w:lang w:val="en-US" w:bidi="fa-IR"/>
+        </w:rPr>
+        <w:t xml:space="preserve"> با دو متغیر یکی آن که انتخاب کردیم و دیگری سایر متغیر ها اجرا میکنیم یعنی الان </w:t>
+      </w:r>
+      <w:r>
+        <w:rPr>
+          <w:rFonts w:ascii="IRANSans(FaNum) Light" w:hAnsi="IRANSans(FaNum) Light" w:cs="IRANSans(FaNum) Light"/>
+          <w:lang w:val="en-US" w:bidi="fa-IR"/>
+        </w:rPr>
+        <w:t>n-1</w:t>
+      </w:r>
+      <w:r>
+        <w:rPr>
+          <w:rFonts w:ascii="IRANSans(FaNum) Light" w:hAnsi="IRANSans(FaNum) Light" w:cs="IRANSans(FaNum) Light" w:hint="cs"/>
+          <w:rtl/>
+          <w:lang w:val="en-US" w:bidi="fa-IR"/>
+        </w:rPr>
+        <w:t xml:space="preserve"> مدل </w:t>
+      </w:r>
+      <w:proofErr w:type="spellStart"/>
+      <w:r>
+        <w:rPr>
+          <w:rFonts w:ascii="IRANSans(FaNum) Light" w:hAnsi="IRANSans(FaNum) Light" w:cs="IRANSans(FaNum) Light" w:hint="cs"/>
+          <w:rtl/>
+          <w:lang w:val="en-US" w:bidi="fa-IR"/>
+        </w:rPr>
+        <w:t>رگرسیون</w:t>
+      </w:r>
+      <w:proofErr w:type="spellEnd"/>
+      <w:r>
+        <w:rPr>
+          <w:rFonts w:ascii="IRANSans(FaNum) Light" w:hAnsi="IRANSans(FaNum) Light" w:cs="IRANSans(FaNum) Light" w:hint="cs"/>
+          <w:rtl/>
+          <w:lang w:val="en-US" w:bidi="fa-IR"/>
+        </w:rPr>
+        <w:t xml:space="preserve"> دو </w:t>
+      </w:r>
+      <w:proofErr w:type="spellStart"/>
+      <w:r>
+        <w:rPr>
+          <w:rFonts w:ascii="IRANSans(FaNum) Light" w:hAnsi="IRANSans(FaNum) Light" w:cs="IRANSans(FaNum) Light" w:hint="cs"/>
+          <w:rtl/>
+          <w:lang w:val="en-US" w:bidi="fa-IR"/>
+        </w:rPr>
+        <w:t>متغیره</w:t>
+      </w:r>
+      <w:proofErr w:type="spellEnd"/>
+      <w:r>
+        <w:rPr>
+          <w:rFonts w:ascii="IRANSans(FaNum) Light" w:hAnsi="IRANSans(FaNum) Light" w:cs="IRANSans(FaNum) Light" w:hint="cs"/>
+          <w:rtl/>
+          <w:lang w:val="en-US" w:bidi="fa-IR"/>
+        </w:rPr>
+        <w:t xml:space="preserve"> داریم</w:t>
+      </w:r>
+    </w:p>
+    <w:p>
+      <w:pPr>
+        <w:bidi/>
+        <w:rPr>
+          <w:rFonts w:ascii="IRANSans(FaNum) Light" w:hAnsi="IRANSans(FaNum) Light" w:cs="IRANSans(FaNum) Light"/>
+          <w:rtl/>
+          <w:lang w:val="en-US" w:bidi="fa-IR"/>
+        </w:rPr>
+      </w:pPr>
+      <w:r>
+        <w:rPr>
+          <w:rFonts w:ascii="IRANSans(FaNum) Light" w:hAnsi="IRANSans(FaNum) Light" w:cs="IRANSans(FaNum) Light" w:hint="cs"/>
+          <w:rtl/>
+          <w:lang w:val="en-US" w:bidi="fa-IR"/>
+        </w:rPr>
+        <w:t xml:space="preserve">۴- از میان متغیر های دومی که اضافه کردیم و مدل </w:t>
+      </w:r>
+      <w:proofErr w:type="spellStart"/>
+      <w:r>
+        <w:rPr>
+          <w:rFonts w:ascii="IRANSans(FaNum) Light" w:hAnsi="IRANSans(FaNum) Light" w:cs="IRANSans(FaNum) Light" w:hint="cs"/>
+          <w:rtl/>
+          <w:lang w:val="en-US" w:bidi="fa-IR"/>
+        </w:rPr>
+        <w:t>رگرسیون</w:t>
+      </w:r>
+      <w:proofErr w:type="spellEnd"/>
+      <w:r>
+        <w:rPr>
+          <w:rFonts w:ascii="IRANSans(FaNum) Light" w:hAnsi="IRANSans(FaNum) Light" w:cs="IRANSans(FaNum) Light" w:hint="cs"/>
+          <w:rtl/>
+          <w:lang w:val="en-US" w:bidi="fa-IR"/>
+        </w:rPr>
+        <w:t xml:space="preserve"> دو </w:t>
+      </w:r>
+      <w:proofErr w:type="spellStart"/>
+      <w:r>
+        <w:rPr>
+          <w:rFonts w:ascii="IRANSans(FaNum) Light" w:hAnsi="IRANSans(FaNum) Light" w:cs="IRANSans(FaNum) Light" w:hint="cs"/>
+          <w:rtl/>
+          <w:lang w:val="en-US" w:bidi="fa-IR"/>
+        </w:rPr>
+        <w:t>متغیره</w:t>
+      </w:r>
+      <w:proofErr w:type="spellEnd"/>
+      <w:r>
+        <w:rPr>
+          <w:rFonts w:ascii="IRANSans(FaNum) Light" w:hAnsi="IRANSans(FaNum) Light" w:cs="IRANSans(FaNum) Light" w:hint="cs"/>
+          <w:rtl/>
+          <w:lang w:val="en-US" w:bidi="fa-IR"/>
+        </w:rPr>
+        <w:t xml:space="preserve"> تشکیل دادیم آن که کمترین مقدار </w:t>
+      </w:r>
+      <w:r>
+        <w:rPr>
+          <w:rFonts w:ascii="IRANSans(FaNum) Light" w:hAnsi="IRANSans(FaNum) Light" w:cs="IRANSans(FaNum) Light"/>
+          <w:lang w:val="en-US" w:bidi="fa-IR"/>
+        </w:rPr>
+        <w:t>p</w:t>
+      </w:r>
+      <w:r>
+        <w:rPr>
+          <w:rFonts w:ascii="IRANSans(FaNum) Light" w:hAnsi="IRANSans(FaNum) Light" w:cs="IRANSans(FaNum) Light" w:hint="cs"/>
+          <w:rtl/>
+          <w:lang w:val="en-US" w:bidi="fa-IR"/>
+        </w:rPr>
+        <w:t xml:space="preserve"> را دارد انتخاب میکنیم (مقدار </w:t>
+      </w:r>
+      <w:r>
+        <w:rPr>
+          <w:rFonts w:ascii="IRANSans(FaNum) Light" w:hAnsi="IRANSans(FaNum) Light" w:cs="IRANSans(FaNum) Light"/>
+          <w:lang w:val="en-US" w:bidi="fa-IR"/>
+        </w:rPr>
+        <w:t>p</w:t>
+      </w:r>
+      <w:r>
+        <w:rPr>
+          <w:rFonts w:ascii="IRANSans(FaNum) Light" w:hAnsi="IRANSans(FaNum) Light" w:cs="IRANSans(FaNum) Light" w:hint="cs"/>
+          <w:rtl/>
+          <w:lang w:val="en-US" w:bidi="fa-IR"/>
+        </w:rPr>
+        <w:t xml:space="preserve"> برای متغیر دومی که در مرحله ۳ اضافه کردیم) اگر مقدار </w:t>
+      </w:r>
+      <w:r>
+        <w:rPr>
+          <w:rFonts w:ascii="IRANSans(FaNum) Light" w:hAnsi="IRANSans(FaNum) Light" w:cs="IRANSans(FaNum) Light"/>
+          <w:lang w:val="en-US" w:bidi="fa-IR"/>
+        </w:rPr>
+        <w:t>p</w:t>
+      </w:r>
+      <w:r>
+        <w:rPr>
+          <w:rFonts w:ascii="IRANSans(FaNum) Light" w:hAnsi="IRANSans(FaNum) Light" w:cs="IRANSans(FaNum) Light" w:hint="cs"/>
+          <w:rtl/>
+          <w:lang w:val="en-US" w:bidi="fa-IR"/>
+        </w:rPr>
+        <w:t xml:space="preserve"> از سطح معنی داری ما کمتر بود باز به مرحله سه می رویم و حالا </w:t>
+      </w:r>
+      <w:proofErr w:type="spellStart"/>
+      <w:r>
+        <w:rPr>
+          <w:rFonts w:ascii="IRANSans(FaNum) Light" w:hAnsi="IRANSans(FaNum) Light" w:cs="IRANSans(FaNum) Light" w:hint="cs"/>
+          <w:rtl/>
+          <w:lang w:val="en-US" w:bidi="fa-IR"/>
+        </w:rPr>
+        <w:t>رگرسیون</w:t>
+      </w:r>
+      <w:proofErr w:type="spellEnd"/>
+      <w:r>
+        <w:rPr>
+          <w:rFonts w:ascii="IRANSans(FaNum) Light" w:hAnsi="IRANSans(FaNum) Light" w:cs="IRANSans(FaNum) Light" w:hint="cs"/>
+          <w:rtl/>
+          <w:lang w:val="en-US" w:bidi="fa-IR"/>
+        </w:rPr>
+        <w:t xml:space="preserve"> ۳ </w:t>
+      </w:r>
+      <w:proofErr w:type="spellStart"/>
+      <w:r>
+        <w:rPr>
+          <w:rFonts w:ascii="IRANSans(FaNum) Light" w:hAnsi="IRANSans(FaNum) Light" w:cs="IRANSans(FaNum) Light" w:hint="cs"/>
+          <w:rtl/>
+          <w:lang w:val="en-US" w:bidi="fa-IR"/>
+        </w:rPr>
+        <w:t>متغیره</w:t>
+      </w:r>
+      <w:proofErr w:type="spellEnd"/>
+      <w:r>
+        <w:rPr>
+          <w:rFonts w:ascii="IRANSans(FaNum) Light" w:hAnsi="IRANSans(FaNum) Light" w:cs="IRANSans(FaNum) Light" w:hint="cs"/>
+          <w:rtl/>
+          <w:lang w:val="en-US" w:bidi="fa-IR"/>
+        </w:rPr>
+        <w:t xml:space="preserve"> با دو متغیر انتخابی و سایر متغیر ها تشکیل میدهیم. اگر مقدار </w:t>
+      </w:r>
+      <w:r>
+        <w:rPr>
+          <w:rFonts w:ascii="IRANSans(FaNum) Light" w:hAnsi="IRANSans(FaNum) Light" w:cs="IRANSans(FaNum) Light"/>
+          <w:lang w:val="en-US" w:bidi="fa-IR"/>
+        </w:rPr>
+        <w:t>p</w:t>
+      </w:r>
+      <w:r>
+        <w:rPr>
+          <w:rFonts w:ascii="IRANSans(FaNum) Light" w:hAnsi="IRANSans(FaNum) Light" w:cs="IRANSans(FaNum) Light" w:hint="cs"/>
+          <w:rtl/>
+          <w:lang w:val="en-US" w:bidi="fa-IR"/>
+        </w:rPr>
+        <w:t xml:space="preserve"> از سطح معنی داری ما کمتر نبود به مرحله آخر می رویم</w:t>
+      </w:r>
+    </w:p>
+    <w:p>
+      <w:pPr>
+        <w:bidi/>
+        <w:rPr>
+          <w:rFonts w:ascii="IRANSans(FaNum) Light" w:hAnsi="IRANSans(FaNum) Light" w:cs="IRANSans(FaNum) Light"/>
+          <w:rtl/>
+          <w:lang w:val="en-US" w:bidi="fa-IR"/>
+        </w:rPr>
+      </w:pPr>
+      <w:r>
+        <w:rPr>
+          <w:rFonts w:ascii="IRANSans(FaNum) Light" w:hAnsi="IRANSans(FaNum) Light" w:cs="IRANSans(FaNum) Light" w:hint="cs"/>
+          <w:rtl/>
+          <w:lang w:val="en-US" w:bidi="fa-IR"/>
+        </w:rPr>
+        <w:t xml:space="preserve">۵- در این مرحله مدلی که در آخر ساختیم را انتخاب </w:t>
+      </w:r>
+      <w:proofErr w:type="spellStart"/>
+      <w:r>
+        <w:rPr>
+          <w:rFonts w:ascii="IRANSans(FaNum) Light" w:hAnsi="IRANSans(FaNum) Light" w:cs="IRANSans(FaNum) Light" w:hint="cs"/>
+          <w:rtl/>
+          <w:lang w:val="en-US" w:bidi="fa-IR"/>
+        </w:rPr>
+        <w:t>نمیکنیم</w:t>
+      </w:r>
+      <w:proofErr w:type="spellEnd"/>
+      <w:r>
+        <w:rPr>
+          <w:rFonts w:ascii="IRANSans(FaNum) Light" w:hAnsi="IRANSans(FaNum) Light" w:cs="IRANSans(FaNum) Light" w:hint="cs"/>
+          <w:rtl/>
+          <w:lang w:val="en-US" w:bidi="fa-IR"/>
+        </w:rPr>
+        <w:t xml:space="preserve"> و مدل قبل آن را انتخاب میکنیم زیرا مدل آخر </w:t>
+      </w:r>
+      <w:r>
+        <w:rPr>
+          <w:rFonts w:ascii="IRANSans(FaNum) Light" w:hAnsi="IRANSans(FaNum) Light" w:cs="IRANSans(FaNum) Light" w:hint="cs"/>
+          <w:rtl/>
+          <w:lang w:val="en-US" w:bidi="fa-IR"/>
+        </w:rPr>
+        <w:t xml:space="preserve"> </w:t>
+      </w:r>
+      <w:r>
+        <w:rPr>
+          <w:rFonts w:ascii="IRANSans(FaNum) Light" w:hAnsi="IRANSans(FaNum) Light" w:cs="IRANSans(FaNum) Light" w:hint="cs"/>
+          <w:rtl/>
+          <w:lang w:val="en-US" w:bidi="fa-IR"/>
+        </w:rPr>
+        <w:t xml:space="preserve">دارای متغیری است که در سطح معنی داری ما قرار نمیگیرد( </w:t>
+      </w:r>
+      <w:r>
+        <w:rPr>
+          <w:rFonts w:ascii="IRANSans(FaNum) Light" w:hAnsi="IRANSans(FaNum) Light" w:cs="IRANSans(FaNum) Light"/>
+          <w:lang w:val="en-US" w:bidi="fa-IR"/>
+        </w:rPr>
+        <w:t>p</w:t>
+      </w:r>
+      <w:r>
+        <w:rPr>
+          <w:rFonts w:ascii="IRANSans(FaNum) Light" w:hAnsi="IRANSans(FaNum) Light" w:cs="IRANSans(FaNum) Light" w:hint="cs"/>
+          <w:rtl/>
+          <w:lang w:val="en-US" w:bidi="fa-IR"/>
+        </w:rPr>
+        <w:t xml:space="preserve"> کمتر از سطح معنی داری ما نیست) ولی مدل قبلی قرار میگیرد</w:t>
+      </w:r>
+    </w:p>
+    <w:p>
+      <w:pPr>
+        <w:bidi/>
+        <w:rPr>
+          <w:rFonts w:ascii="IRANSans(FaNum) Light" w:hAnsi="IRANSans(FaNum) Light" w:cs="IRANSans(FaNum) Light"/>
+          <w:rtl/>
+          <w:lang w:val="en-US" w:bidi="fa-IR"/>
+        </w:rPr>
+      </w:pPr>
+    </w:p>
+    <w:p>
+      <w:pPr>
+        <w:ind w:left="360"/>
+        <w:rPr>
+          <w:rFonts w:ascii="IRANSans(FaNum) Light" w:hAnsi="IRANSans(FaNum) Light" w:cs="IRANSans(FaNum) Light"/>
+        </w:rPr>
+      </w:pPr>
+      <w:r>
+        <w:rPr>
+          <w:rFonts w:ascii="IRANSans(FaNum) Light" w:hAnsi="IRANSans(FaNum) Light" w:cs="IRANSans(FaNum) Light"/>
+          <w:lang w:val="en-US"/>
+        </w:rPr>
+        <w:t>Bidirectional Eliminatio</w:t>
+      </w:r>
+      <w:r>
+        <w:rPr>
+          <w:rFonts w:ascii="IRANSans(FaNum) Light" w:hAnsi="IRANSans(FaNum) Light" w:cs="IRANSans(FaNum) Light"/>
+          <w:lang w:val="en-US"/>
+        </w:rPr>
+        <w:t>n</w:t>
+      </w:r>
+      <w:r>
+        <w:rPr>
+          <w:rFonts w:ascii="IRANSans(FaNum) Light" w:hAnsi="IRANSans(FaNum) Light" w:cs="IRANSans(FaNum) Light"/>
+          <w:lang w:val="en-US"/>
+        </w:rPr>
+        <w:t xml:space="preserve"> </w:t>
+      </w:r>
+      <w:proofErr w:type="gramStart"/>
+      <w:r>
+        <w:rPr>
+          <w:rFonts w:ascii="IRANSans(FaNum) Light" w:hAnsi="IRANSans(FaNum) Light" w:cs="IRANSans(FaNum) Light"/>
+          <w:lang w:val="en-US"/>
+        </w:rPr>
+        <w:t>( Stepwise</w:t>
+      </w:r>
+      <w:proofErr w:type="gramEnd"/>
+      <w:r>
+        <w:rPr>
+          <w:rFonts w:ascii="IRANSans(FaNum) Light" w:hAnsi="IRANSans(FaNum) Light" w:cs="IRANSans(FaNum) Light"/>
+          <w:lang w:val="en-US"/>
+        </w:rPr>
+        <w:t xml:space="preserve"> Regression)</w:t>
+      </w:r>
+    </w:p>
+    <w:p>
+      <w:pPr>
+        <w:bidi/>
+        <w:rPr>
+          <w:rFonts w:ascii="IRANSans(FaNum) Light" w:hAnsi="IRANSans(FaNum) Light" w:cs="IRANSans(FaNum) Light"/>
+          <w:rtl/>
+          <w:lang w:val="en-US" w:bidi="fa-IR"/>
+        </w:rPr>
+      </w:pPr>
+      <w:r>
+        <w:rPr>
+          <w:rFonts w:ascii="IRANSans(FaNum) Light" w:hAnsi="IRANSans(FaNum) Light" w:cs="IRANSans(FaNum) Light" w:hint="cs"/>
+          <w:rtl/>
+          <w:lang w:val="en-US" w:bidi="fa-IR"/>
+        </w:rPr>
+        <w:t>مراحل :</w:t>
+      </w:r>
+    </w:p>
+    <w:p>
+      <w:pPr>
+        <w:bidi/>
+        <w:rPr>
+          <w:rFonts w:ascii="IRANSans(FaNum) Light" w:hAnsi="IRANSans(FaNum) Light" w:cs="IRANSans(FaNum) Light"/>
+          <w:rtl/>
+          <w:lang w:val="en-US" w:bidi="fa-IR"/>
+        </w:rPr>
+      </w:pPr>
+      <w:r>
+        <w:rPr>
+          <w:rFonts w:ascii="IRANSans(FaNum) Light" w:hAnsi="IRANSans(FaNum) Light" w:cs="IRANSans(FaNum) Light" w:hint="cs"/>
+          <w:rtl/>
+          <w:lang w:val="en-US" w:bidi="fa-IR"/>
+        </w:rPr>
+        <w:t xml:space="preserve">۱- </w:t>
+      </w:r>
+      <w:r>
+        <w:rPr>
+          <w:rFonts w:ascii="IRANSans(FaNum) Light" w:hAnsi="IRANSans(FaNum) Light" w:cs="IRANSans(FaNum) Light"/>
+          <w:lang w:val="en-US" w:bidi="fa-IR"/>
+        </w:rPr>
+        <w:t> </w:t>
+      </w:r>
+      <w:r>
+        <w:rPr>
+          <w:rFonts w:ascii="IRANSans(FaNum) Light" w:hAnsi="IRANSans(FaNum) Light" w:cs="IRANSans(FaNum) Light" w:hint="cs"/>
+          <w:rtl/>
+          <w:lang w:val="en-US" w:bidi="fa-IR"/>
+        </w:rPr>
+        <w:t>دو سطح معنی داری</w:t>
+      </w:r>
+      <w:r>
+        <w:rPr>
+          <w:rFonts w:ascii="IRANSans(FaNum) Light" w:hAnsi="IRANSans(FaNum) Light" w:cs="IRANSans(FaNum) Light" w:hint="cs"/>
+          <w:rtl/>
+          <w:lang w:val="en-US" w:bidi="fa-IR"/>
+        </w:rPr>
+        <w:t xml:space="preserve"> </w:t>
+      </w:r>
+      <w:r>
+        <w:rPr>
+          <w:rFonts w:ascii="IRANSans(FaNum) Light" w:hAnsi="IRANSans(FaNum) Light" w:cs="IRANSans(FaNum) Light" w:hint="cs"/>
+          <w:rtl/>
+          <w:lang w:val="en-US" w:bidi="fa-IR"/>
+        </w:rPr>
+        <w:t>(</w:t>
+      </w:r>
+      <w:r>
+        <w:rPr>
+          <w:rFonts w:ascii="IRANSans(FaNum) Light" w:hAnsi="IRANSans(FaNum) Light" w:cs="IRANSans(FaNum) Light"/>
+          <w:lang w:val="en-US" w:bidi="fa-IR"/>
+        </w:rPr>
+        <w:t>significance level</w:t>
+      </w:r>
+      <w:r>
+        <w:rPr>
+          <w:rFonts w:ascii="IRANSans(FaNum) Light" w:hAnsi="IRANSans(FaNum) Light" w:cs="IRANSans(FaNum) Light" w:hint="cs"/>
+          <w:rtl/>
+          <w:lang w:val="en-US" w:bidi="fa-IR"/>
+        </w:rPr>
+        <w:t>)</w:t>
+      </w:r>
+      <w:r>
+        <w:rPr>
+          <w:rFonts w:ascii="IRANSans(FaNum) Light" w:hAnsi="IRANSans(FaNum) Light" w:cs="IRANSans(FaNum) Light" w:hint="cs"/>
+          <w:rtl/>
+          <w:lang w:val="en-US" w:bidi="fa-IR"/>
+        </w:rPr>
+        <w:t xml:space="preserve"> برای ورود و </w:t>
+      </w:r>
+      <w:r>
+        <w:rPr>
+          <w:rFonts w:ascii="IRANSans(FaNum) Light" w:hAnsi="IRANSans(FaNum) Light" w:cs="IRANSans(FaNum) Light" w:hint="cs"/>
+          <w:rtl/>
+          <w:lang w:val="en-US" w:bidi="fa-IR"/>
+        </w:rPr>
+        <w:t>ماندن</w:t>
+      </w:r>
+      <w:r>
+        <w:rPr>
+          <w:rFonts w:ascii="IRANSans(FaNum) Light" w:hAnsi="IRANSans(FaNum) Light" w:cs="IRANSans(FaNum) Light"/>
+          <w:lang w:val="en-US" w:bidi="fa-IR"/>
+        </w:rPr>
+        <w:t xml:space="preserve"> </w:t>
+      </w:r>
+      <w:r>
+        <w:rPr>
+          <w:rFonts w:ascii="IRANSans(FaNum) Light" w:hAnsi="IRANSans(FaNum) Light" w:cs="IRANSans(FaNum) Light" w:hint="cs"/>
+          <w:rtl/>
+          <w:lang w:val="en-US" w:bidi="fa-IR"/>
+        </w:rPr>
+        <w:t>انتخاب</w:t>
+      </w:r>
+      <w:r>
+        <w:rPr>
+          <w:rFonts w:ascii="IRANSans(FaNum) Light" w:hAnsi="IRANSans(FaNum) Light" w:cs="IRANSans(FaNum) Light" w:hint="cs"/>
+          <w:rtl/>
+          <w:lang w:val="en-US" w:bidi="fa-IR"/>
+        </w:rPr>
+        <w:t xml:space="preserve"> میکنیم. </w:t>
+      </w:r>
+      <w:r>
+        <w:rPr>
+          <w:rFonts w:ascii="IRANSans(FaNum) Light" w:hAnsi="IRANSans(FaNum) Light" w:cs="IRANSans(FaNum) Light" w:hint="cs"/>
+          <w:rtl/>
+          <w:lang w:val="en-US" w:bidi="fa-IR"/>
+        </w:rPr>
+        <w:t xml:space="preserve">در اینجا ۵٪ را </w:t>
+      </w:r>
+      <w:r>
+        <w:rPr>
+          <w:rFonts w:ascii="IRANSans(FaNum) Light" w:hAnsi="IRANSans(FaNum) Light" w:cs="IRANSans(FaNum) Light" w:hint="cs"/>
+          <w:rtl/>
+          <w:lang w:val="en-US" w:bidi="fa-IR"/>
+        </w:rPr>
+        <w:t xml:space="preserve">برای هر دو </w:t>
+      </w:r>
+      <w:r>
+        <w:rPr>
+          <w:rFonts w:ascii="IRANSans(FaNum) Light" w:hAnsi="IRANSans(FaNum) Light" w:cs="IRANSans(FaNum) Light" w:hint="cs"/>
+          <w:rtl/>
+          <w:lang w:val="en-US" w:bidi="fa-IR"/>
+        </w:rPr>
+        <w:t>انتخاب میکنیم (</w:t>
+      </w:r>
+      <w:proofErr w:type="spellStart"/>
+      <w:r>
+        <w:rPr>
+          <w:rFonts w:ascii="IRANSans(FaNum) Light" w:hAnsi="IRANSans(FaNum) Light" w:cs="IRANSans(FaNum) Light"/>
+          <w:lang w:val="en-US" w:bidi="fa-IR"/>
+        </w:rPr>
+        <w:t>SL</w:t>
+      </w:r>
+      <w:r>
+        <w:rPr>
+          <w:rFonts w:ascii="IRANSans(FaNum) Light" w:hAnsi="IRANSans(FaNum) Light" w:cs="IRANSans(FaNum) Light"/>
+          <w:lang w:val="en-US" w:bidi="fa-IR"/>
+        </w:rPr>
+        <w:t>enter</w:t>
+      </w:r>
+      <w:proofErr w:type="spellEnd"/>
+      <w:r>
+        <w:rPr>
+          <w:rFonts w:ascii="IRANSans(FaNum) Light" w:hAnsi="IRANSans(FaNum) Light" w:cs="IRANSans(FaNum) Light"/>
+          <w:lang w:val="en-US" w:bidi="fa-IR"/>
+        </w:rPr>
+        <w:t>= 0.05</w:t>
+      </w:r>
+      <w:r>
+        <w:rPr>
+          <w:rFonts w:ascii="IRANSans(FaNum) Light" w:hAnsi="IRANSans(FaNum) Light" w:cs="IRANSans(FaNum) Light"/>
+          <w:lang w:val="en-US" w:bidi="fa-IR"/>
+        </w:rPr>
+        <w:t xml:space="preserve"> , </w:t>
+      </w:r>
+      <w:proofErr w:type="spellStart"/>
+      <w:r>
+        <w:rPr>
+          <w:rFonts w:ascii="IRANSans(FaNum) Light" w:hAnsi="IRANSans(FaNum) Light" w:cs="IRANSans(FaNum) Light"/>
+          <w:lang w:val="en-US" w:bidi="fa-IR"/>
+        </w:rPr>
+        <w:t>SLstay</w:t>
+      </w:r>
+      <w:proofErr w:type="spellEnd"/>
+      <w:r>
+        <w:rPr>
+          <w:rFonts w:ascii="IRANSans(FaNum) Light" w:hAnsi="IRANSans(FaNum) Light" w:cs="IRANSans(FaNum) Light"/>
+          <w:lang w:val="en-US" w:bidi="fa-IR"/>
+        </w:rPr>
+        <w:t xml:space="preserve"> = 0.05</w:t>
+      </w:r>
+      <w:r>
+        <w:rPr>
+          <w:rFonts w:ascii="IRANSans(FaNum) Light" w:hAnsi="IRANSans(FaNum) Light" w:cs="IRANSans(FaNum) Light" w:hint="cs"/>
+          <w:rtl/>
+          <w:lang w:val="en-US" w:bidi="fa-IR"/>
+        </w:rPr>
+        <w:t>)</w:t>
+      </w:r>
+    </w:p>
+    <w:p>
+      <w:pPr>
+        <w:bidi/>
+        <w:rPr>
+          <w:rFonts w:ascii="IRANSans(FaNum) Light" w:hAnsi="IRANSans(FaNum) Light" w:cs="IRANSans(FaNum) Light"/>
+          <w:rtl/>
+          <w:lang w:val="en-US" w:bidi="fa-IR"/>
+        </w:rPr>
+      </w:pPr>
+      <w:r>
+        <w:rPr>
+          <w:rFonts w:ascii="IRANSans(FaNum) Light" w:hAnsi="IRANSans(FaNum) Light" w:cs="IRANSans(FaNum) Light" w:hint="cs"/>
+          <w:rtl/>
+          <w:lang w:val="en-US" w:bidi="fa-IR"/>
+        </w:rPr>
+        <w:t xml:space="preserve">۲- </w:t>
+      </w:r>
+    </w:p>
+    <w:p>
+      <w:pPr>
+        <w:rPr>
+          <w:rFonts w:ascii="IRANSans(FaNum) Light" w:hAnsi="IRANSans(FaNum) Light" w:cs="IRANSans(FaNum) Light"/>
+          <w:rtl/>
+          <w:lang w:val="en-US" w:bidi="fa-IR"/>
+        </w:rPr>
+      </w:pPr>
+      <w:r>
+        <w:rPr>
+          <w:rFonts w:ascii="IRANSans(FaNum) Light" w:hAnsi="IRANSans(FaNum) Light" w:cs="IRANSans(FaNum) Light"/>
+          <w:rtl/>
+          <w:lang w:val="en-US" w:bidi="fa-IR"/>
+        </w:rPr>
+        <w:lastRenderedPageBreak/>
+        <w:br w:type="page"/>
+      </w:r>
+    </w:p>
+    <w:p>
+      <w:pPr>
+        <w:bidi/>
+        <w:rPr>
+          <w:rFonts w:ascii="IRANSans(FaNum) Light" w:hAnsi="IRANSans(FaNum) Light" w:cs="IRANSans(FaNum) Light"/>
+          <w:lang w:val="en-US" w:bidi="fa-IR"/>
+        </w:rPr>
+      </w:pPr>
+      <w:r>
+        <w:rPr>
+          <w:rFonts w:ascii="IRANSans(FaNum) Light" w:hAnsi="IRANSans(FaNum) Light" w:cs="IRANSans(FaNum) Light"/>
+          <w:lang w:val="en-US" w:bidi="fa-IR"/>
+        </w:rPr>
+        <w:lastRenderedPageBreak/>
+        <w:t>Polynomial Linear Regression</w:t>
+      </w:r>
+    </w:p>
+    <w:p>
+      <w:pPr>
+        <w:bidi/>
+        <w:rPr>
+          <w:rFonts w:ascii="IRANSans(FaNum) Light" w:hAnsi="IRANSans(FaNum) Light" w:cs="IRANSans(FaNum) Light"/>
+          <w:rtl/>
+          <w:lang w:val="en-US" w:bidi="fa-IR"/>
+        </w:rPr>
+      </w:pPr>
+      <w:r>
+        <w:rPr>
+          <w:rFonts w:ascii="IRANSans(FaNum) Light" w:hAnsi="IRANSans(FaNum) Light" w:cs="IRANSans(FaNum) Light" w:hint="cs"/>
+          <w:rtl/>
+          <w:lang w:val="en-US" w:bidi="fa-IR"/>
+        </w:rPr>
+        <w:t>مدل به صورت زیر خواهد بود :</w:t>
+      </w:r>
+    </w:p>
+    <w:p>
+      <w:pPr>
+        <w:bidi/>
+        <w:rPr>
+          <w:rFonts w:ascii="IRANSans(FaNum) Light" w:eastAsiaTheme="minorEastAsia" w:hAnsi="IRANSans(FaNum) Light" w:cs="IRANSans(FaNum) Light"/>
+          <w:lang w:val="en-US" w:bidi="fa-IR"/>
+        </w:rPr>
+      </w:pPr>
+      <m:oMathPara>
+        <m:oMath>
+          <m:r>
+            <w:rPr>
+              <w:rFonts w:ascii="Cambria Math" w:hAnsi="Cambria Math" w:cs="IRANSans(FaNum) Light"/>
+              <w:lang w:val="en-US" w:bidi="fa-IR"/>
+            </w:rPr>
+            <m:t xml:space="preserve">y= </m:t>
+          </m:r>
+          <m:sSub>
+            <m:sSubPr>
+              <m:ctrlPr>
+                <w:rPr>
+                  <w:rFonts w:ascii="Cambria Math" w:hAnsi="Cambria Math" w:cs="IRANSans(FaNum) Light"/>
+                  <w:i/>
+                  <w:lang w:val="en-US" w:bidi="fa-IR"/>
+                </w:rPr>
+              </m:ctrlPr>
+            </m:sSubPr>
+            <m:e>
+              <m:r>
+                <w:rPr>
+                  <w:rFonts w:ascii="Cambria Math" w:hAnsi="Cambria Math" w:cs="IRANSans(FaNum) Light"/>
+                  <w:lang w:val="en-US" w:bidi="fa-IR"/>
+                </w:rPr>
+                <m:t>b</m:t>
+              </m:r>
+            </m:e>
+            <m:sub>
+              <m:r>
+                <w:rPr>
+                  <w:rFonts w:ascii="Cambria Math" w:hAnsi="Cambria Math" w:cs="IRANSans(FaNum) Light"/>
+                  <w:lang w:val="en-US" w:bidi="fa-IR"/>
+                </w:rPr>
+                <m:t>0</m:t>
+              </m:r>
+            </m:sub>
+          </m:sSub>
+          <m:r>
+            <w:rPr>
+              <w:rFonts w:ascii="Cambria Math" w:hAnsi="Cambria Math" w:cs="IRANSans(FaNum) Light"/>
+              <w:lang w:val="en-US" w:bidi="fa-IR"/>
+            </w:rPr>
+            <m:t>+</m:t>
+          </m:r>
+          <m:sSub>
+            <m:sSubPr>
+              <m:ctrlPr>
+                <w:rPr>
+                  <w:rFonts w:ascii="Cambria Math" w:hAnsi="Cambria Math" w:cs="IRANSans(FaNum) Light"/>
+                  <w:i/>
+                  <w:lang w:val="en-US" w:bidi="fa-IR"/>
+                </w:rPr>
+              </m:ctrlPr>
+            </m:sSubPr>
+            <m:e>
+              <m:r>
+                <w:rPr>
+                  <w:rFonts w:ascii="Cambria Math" w:hAnsi="Cambria Math" w:cs="IRANSans(FaNum) Light"/>
+                  <w:lang w:val="en-US" w:bidi="fa-IR"/>
+                </w:rPr>
+                <m:t>b</m:t>
+              </m:r>
+            </m:e>
+            <m:sub>
+              <m:r>
+                <w:rPr>
+                  <w:rFonts w:ascii="Cambria Math" w:hAnsi="Cambria Math" w:cs="IRANSans(FaNum) Light"/>
+                  <w:lang w:val="en-US" w:bidi="fa-IR"/>
+                </w:rPr>
+                <m:t>1</m:t>
+              </m:r>
+            </m:sub>
+          </m:sSub>
+          <m:sSubSup>
+            <m:sSubSupPr>
+              <m:ctrlPr>
+                <w:rPr>
+                  <w:rFonts w:ascii="Cambria Math" w:hAnsi="Cambria Math" w:cs="IRANSans(FaNum) Light"/>
+                  <w:i/>
+                  <w:lang w:val="en-US" w:bidi="fa-IR"/>
+                </w:rPr>
+              </m:ctrlPr>
+            </m:sSubSupPr>
+            <m:e>
+              <m:r>
+                <w:rPr>
+                  <w:rFonts w:ascii="Cambria Math" w:hAnsi="Cambria Math" w:cs="IRANSans(FaNum) Light"/>
+                  <w:lang w:val="en-US" w:bidi="fa-IR"/>
+                </w:rPr>
+                <m:t>x</m:t>
+              </m:r>
+            </m:e>
+            <m:sub>
+              <m:r>
+                <w:rPr>
+                  <w:rFonts w:ascii="Cambria Math" w:hAnsi="Cambria Math" w:cs="IRANSans(FaNum) Light"/>
+                  <w:lang w:val="en-US" w:bidi="fa-IR"/>
+                </w:rPr>
+                <m:t>1</m:t>
+              </m:r>
+            </m:sub>
+            <m:sup/>
+          </m:sSubSup>
+          <m:r>
+            <w:rPr>
+              <w:rFonts w:ascii="Cambria Math" w:hAnsi="Cambria Math" w:cs="IRANSans(FaNum) Light"/>
+              <w:lang w:val="en-US" w:bidi="fa-IR"/>
+            </w:rPr>
+            <m:t>+</m:t>
+          </m:r>
+          <m:sSub>
+            <m:sSubPr>
+              <m:ctrlPr>
+                <w:rPr>
+                  <w:rFonts w:ascii="Cambria Math" w:hAnsi="Cambria Math" w:cs="IRANSans(FaNum) Light"/>
+                  <w:i/>
+                  <w:lang w:val="en-US" w:bidi="fa-IR"/>
+                </w:rPr>
+              </m:ctrlPr>
+            </m:sSubPr>
+            <m:e>
+              <m:r>
+                <w:rPr>
+                  <w:rFonts w:ascii="Cambria Math" w:hAnsi="Cambria Math" w:cs="IRANSans(FaNum) Light"/>
+                  <w:lang w:val="en-US" w:bidi="fa-IR"/>
+                </w:rPr>
+                <m:t>b</m:t>
+              </m:r>
+            </m:e>
+            <m:sub>
+              <m:r>
+                <w:rPr>
+                  <w:rFonts w:ascii="Cambria Math" w:hAnsi="Cambria Math" w:cs="IRANSans(FaNum) Light"/>
+                  <w:lang w:val="en-US" w:bidi="fa-IR"/>
+                </w:rPr>
+                <m:t>2</m:t>
+              </m:r>
+            </m:sub>
+          </m:sSub>
+          <m:sSubSup>
+            <m:sSubSupPr>
+              <m:ctrlPr>
+                <w:rPr>
+                  <w:rFonts w:ascii="Cambria Math" w:hAnsi="Cambria Math" w:cs="IRANSans(FaNum) Light"/>
+                  <w:i/>
+                  <w:lang w:val="en-US" w:bidi="fa-IR"/>
+                </w:rPr>
+              </m:ctrlPr>
+            </m:sSubSupPr>
+            <m:e>
+              <m:r>
+                <w:rPr>
+                  <w:rFonts w:ascii="Cambria Math" w:hAnsi="Cambria Math" w:cs="IRANSans(FaNum) Light"/>
+                  <w:lang w:val="en-US" w:bidi="fa-IR"/>
+                </w:rPr>
+                <m:t>x</m:t>
+              </m:r>
+            </m:e>
+            <m:sub>
+              <m:r>
+                <w:rPr>
+                  <w:rFonts w:ascii="Cambria Math" w:hAnsi="Cambria Math" w:cs="IRANSans(FaNum) Light"/>
+                  <w:lang w:val="en-US" w:bidi="fa-IR"/>
+                </w:rPr>
+                <m:t>1</m:t>
+              </m:r>
+            </m:sub>
+            <m:sup>
+              <m:r>
+                <w:rPr>
+                  <w:rFonts w:ascii="Cambria Math" w:hAnsi="Cambria Math" w:cs="IRANSans(FaNum) Light"/>
+                  <w:lang w:val="en-US" w:bidi="fa-IR"/>
+                </w:rPr>
+                <m:t>2</m:t>
+              </m:r>
+            </m:sup>
+          </m:sSubSup>
+          <m:r>
+            <w:rPr>
+              <w:rFonts w:ascii="Cambria Math" w:hAnsi="Cambria Math" w:cs="IRANSans(FaNum) Light"/>
+              <w:lang w:val="en-US" w:bidi="fa-IR"/>
+            </w:rPr>
+            <m:t xml:space="preserve">+…+ </m:t>
+          </m:r>
+          <m:sSub>
+            <m:sSubPr>
+              <m:ctrlPr>
+                <w:rPr>
+                  <w:rFonts w:ascii="Cambria Math" w:hAnsi="Cambria Math" w:cs="IRANSans(FaNum) Light"/>
+                  <w:i/>
+                  <w:lang w:val="en-US" w:bidi="fa-IR"/>
+                </w:rPr>
+              </m:ctrlPr>
+            </m:sSubPr>
+            <m:e>
+              <m:r>
+                <w:rPr>
+                  <w:rFonts w:ascii="Cambria Math" w:hAnsi="Cambria Math" w:cs="IRANSans(FaNum) Light"/>
+                  <w:lang w:val="en-US" w:bidi="fa-IR"/>
+                </w:rPr>
+                <m:t>b</m:t>
+              </m:r>
+            </m:e>
+            <m:sub>
+              <m:r>
+                <w:rPr>
+                  <w:rFonts w:ascii="Cambria Math" w:hAnsi="Cambria Math" w:cs="IRANSans(FaNum) Light"/>
+                  <w:lang w:val="en-US" w:bidi="fa-IR"/>
+                </w:rPr>
+                <m:t>n</m:t>
+              </m:r>
+            </m:sub>
+          </m:sSub>
+          <m:sSubSup>
+            <m:sSubSupPr>
+              <m:ctrlPr>
+                <w:rPr>
+                  <w:rFonts w:ascii="Cambria Math" w:hAnsi="Cambria Math" w:cs="IRANSans(FaNum) Light"/>
+                  <w:i/>
+                  <w:lang w:val="en-US" w:bidi="fa-IR"/>
+                </w:rPr>
+              </m:ctrlPr>
+            </m:sSubSupPr>
+            <m:e>
+              <m:r>
+                <w:rPr>
+                  <w:rFonts w:ascii="Cambria Math" w:hAnsi="Cambria Math" w:cs="IRANSans(FaNum) Light"/>
+                  <w:lang w:val="en-US" w:bidi="fa-IR"/>
+                </w:rPr>
+                <m:t>x</m:t>
+              </m:r>
+            </m:e>
+            <m:sub>
+              <m:r>
+                <w:rPr>
+                  <w:rFonts w:ascii="Cambria Math" w:hAnsi="Cambria Math" w:cs="IRANSans(FaNum) Light"/>
+                  <w:lang w:val="en-US" w:bidi="fa-IR"/>
+                </w:rPr>
+                <m:t>1</m:t>
+              </m:r>
+            </m:sub>
+            <m:sup>
+              <m:r>
+                <w:rPr>
+                  <w:rFonts w:ascii="Cambria Math" w:hAnsi="Cambria Math" w:cs="IRANSans(FaNum) Light"/>
+                  <w:lang w:val="en-US" w:bidi="fa-IR"/>
+                </w:rPr>
+                <m:t>n</m:t>
+              </m:r>
+            </m:sup>
+          </m:sSubSup>
+        </m:oMath>
+      </m:oMathPara>
+    </w:p>
+    <w:p>
+      <w:pPr>
+        <w:bidi/>
+        <w:rPr>
+          <w:rFonts w:ascii="IRANSans(FaNum) Light" w:eastAsiaTheme="minorEastAsia" w:hAnsi="IRANSans(FaNum) Light" w:cs="IRANSans(FaNum) Light"/>
+          <w:lang w:val="en-US" w:bidi="fa-IR"/>
+        </w:rPr>
+      </w:pPr>
+    </w:p>
+    <w:p>
+      <w:pPr>
+        <w:bidi/>
+        <w:rPr>
+          <w:rFonts w:ascii="IRANSans(FaNum) Light" w:eastAsiaTheme="minorEastAsia" w:hAnsi="IRANSans(FaNum) Light" w:cs="IRANSans(FaNum) Light"/>
+          <w:lang w:val="en-US" w:bidi="fa-IR"/>
+        </w:rPr>
+      </w:pPr>
+      <w:r>
+        <w:rPr>
+          <w:rFonts w:ascii="IRANSans(FaNum) Light" w:eastAsiaTheme="minorEastAsia" w:hAnsi="IRANSans(FaNum) Light" w:cs="IRANSans(FaNum) Light"/>
+          <w:noProof/>
+          <w:lang w:val="en-US" w:bidi="fa-IR"/>
+        </w:rPr>
+        <w:drawing>
+          <wp:inline distT="0" distB="0" distL="0" distR="0" wp14:anchorId="0C0671CA" wp14:editId="27E1D99D">
+            <wp:extent cx="5727700" cy="3162300"/>
+            <wp:effectExtent l="0" t="0" r="0" b="0"/>
+            <wp:docPr id="1" name="Picture 1"/>
+            <wp:cNvGraphicFramePr>
+              <a:graphicFrameLocks xmlns:a="http://schemas.openxmlformats.org/drawingml/2006/main" noChangeAspect="1"/>
+            </wp:cNvGraphicFramePr>
+            <a:graphic xmlns:a="http://schemas.openxmlformats.org/drawingml/2006/main">
+              <a:graphicData uri="http://schemas.openxmlformats.org/drawingml/2006/picture">
+                <pic:pic xmlns:pic="http://schemas.openxmlformats.org/drawingml/2006/picture">
+                  <pic:nvPicPr>
+                    <pic:cNvPr id="1" name="Screen Shot 1398-12-13 at 20.25.39.png"/>
+                    <pic:cNvPicPr/>
+                  </pic:nvPicPr>
+                  <pic:blipFill>
+                    <a:blip r:embed="rId5">
+                      <a:extLst>
+                        <a:ext uri="{28A0092B-C50C-407E-A947-70E740481C1C}">
+                          <a14:useLocalDpi xmlns:a14="http://schemas.microsoft.com/office/drawing/2010/main" val="0"/>
+                        </a:ext>
+                      </a:extLst>
+                    </a:blip>
+                    <a:stretch>
+                      <a:fillRect/>
+                    </a:stretch>
+                  </pic:blipFill>
+                  <pic:spPr>
+                    <a:xfrm>
+                      <a:off x="0" y="0"/>
+                      <a:ext cx="5727700" cy="3162300"/>
+                    </a:xfrm>
+                    <a:prstGeom prst="rect">
+                      <a:avLst/>
+                    </a:prstGeom>
+                  </pic:spPr>
+                </pic:pic>
+              </a:graphicData>
+            </a:graphic>
+          </wp:inline>
+        </w:drawing>
+      </w:r>
+    </w:p>
+    <w:p>
+      <w:pPr>
+        <w:bidi/>
+        <w:rPr>
+          <w:rFonts w:ascii="IRANSans(FaNum) Light" w:eastAsiaTheme="minorEastAsia" w:hAnsi="IRANSans(FaNum) Light" w:cs="IRANSans(FaNum) Light" w:hint="cs"/>
+          <w:rtl/>
+          <w:lang w:val="en-US" w:bidi="fa-IR"/>
+        </w:rPr>
+      </w:pPr>
+      <w:r>
+        <w:rPr>
+          <w:rFonts w:ascii="IRANSans(FaNum) Light" w:eastAsiaTheme="minorEastAsia" w:hAnsi="IRANSans(FaNum) Light" w:cs="IRANSans(FaNum) Light" w:hint="cs"/>
+          <w:rtl/>
+          <w:lang w:val="en-US" w:bidi="fa-IR"/>
+        </w:rPr>
+        <w:t xml:space="preserve">در این </w:t>
+      </w:r>
+      <w:proofErr w:type="spellStart"/>
+      <w:r>
+        <w:rPr>
+          <w:rFonts w:ascii="IRANSans(FaNum) Light" w:eastAsiaTheme="minorEastAsia" w:hAnsi="IRANSans(FaNum) Light" w:cs="IRANSans(FaNum) Light" w:hint="cs"/>
+          <w:rtl/>
+          <w:lang w:val="en-US" w:bidi="fa-IR"/>
+        </w:rPr>
+        <w:t>دیتا</w:t>
+      </w:r>
+      <w:proofErr w:type="spellEnd"/>
+      <w:r>
+        <w:rPr>
+          <w:rFonts w:ascii="IRANSans(FaNum) Light" w:eastAsiaTheme="minorEastAsia" w:hAnsi="IRANSans(FaNum) Light" w:cs="IRANSans(FaNum) Light" w:hint="cs"/>
+          <w:rtl/>
+          <w:lang w:val="en-US" w:bidi="fa-IR"/>
+        </w:rPr>
+        <w:t xml:space="preserve"> ست اگر از </w:t>
+      </w:r>
+      <w:proofErr w:type="spellStart"/>
+      <w:r>
+        <w:rPr>
+          <w:rFonts w:ascii="IRANSans(FaNum) Light" w:eastAsiaTheme="minorEastAsia" w:hAnsi="IRANSans(FaNum) Light" w:cs="IRANSans(FaNum) Light" w:hint="cs"/>
+          <w:rtl/>
+          <w:lang w:val="en-US" w:bidi="fa-IR"/>
+        </w:rPr>
+        <w:t>رگرسیون</w:t>
+      </w:r>
+      <w:proofErr w:type="spellEnd"/>
+      <w:r>
+        <w:rPr>
+          <w:rFonts w:ascii="IRANSans(FaNum) Light" w:eastAsiaTheme="minorEastAsia" w:hAnsi="IRANSans(FaNum) Light" w:cs="IRANSans(FaNum) Light" w:hint="cs"/>
+          <w:rtl/>
+          <w:lang w:val="en-US" w:bidi="fa-IR"/>
+        </w:rPr>
+        <w:t xml:space="preserve"> خطی ساده استفاده کنیم با جلوتر رفتن داده ها از خط </w:t>
+      </w:r>
+      <w:proofErr w:type="spellStart"/>
+      <w:r>
+        <w:rPr>
+          <w:rFonts w:ascii="IRANSans(FaNum) Light" w:eastAsiaTheme="minorEastAsia" w:hAnsi="IRANSans(FaNum) Light" w:cs="IRANSans(FaNum) Light" w:hint="cs"/>
+          <w:rtl/>
+          <w:lang w:val="en-US" w:bidi="fa-IR"/>
+        </w:rPr>
+        <w:t>رگرسیون</w:t>
+      </w:r>
+      <w:proofErr w:type="spellEnd"/>
+      <w:r>
+        <w:rPr>
+          <w:rFonts w:ascii="IRANSans(FaNum) Light" w:eastAsiaTheme="minorEastAsia" w:hAnsi="IRANSans(FaNum) Light" w:cs="IRANSans(FaNum) Light" w:hint="cs"/>
+          <w:rtl/>
+          <w:lang w:val="en-US" w:bidi="fa-IR"/>
+        </w:rPr>
+        <w:t xml:space="preserve"> فاصله میگیرند برای حل این مشکل از </w:t>
+      </w:r>
+      <w:proofErr w:type="spellStart"/>
+      <w:r>
+        <w:rPr>
+          <w:rFonts w:ascii="IRANSans(FaNum) Light" w:eastAsiaTheme="minorEastAsia" w:hAnsi="IRANSans(FaNum) Light" w:cs="IRANSans(FaNum) Light" w:hint="cs"/>
+          <w:rtl/>
+          <w:lang w:val="en-US" w:bidi="fa-IR"/>
+        </w:rPr>
+        <w:t>رگرسیون</w:t>
+      </w:r>
+      <w:proofErr w:type="spellEnd"/>
+      <w:r>
+        <w:rPr>
+          <w:rFonts w:ascii="IRANSans(FaNum) Light" w:eastAsiaTheme="minorEastAsia" w:hAnsi="IRANSans(FaNum) Light" w:cs="IRANSans(FaNum) Light" w:hint="cs"/>
+          <w:rtl/>
+          <w:lang w:val="en-US" w:bidi="fa-IR"/>
+        </w:rPr>
+        <w:t xml:space="preserve"> نمایی استفاده میکنیم</w:t>
+      </w:r>
+    </w:p>
+    <w:p>
+      <w:pPr>
+        <w:bidi/>
+        <w:rPr>
+          <w:rFonts w:ascii="IRANSans(FaNum) Light" w:eastAsiaTheme="minorEastAsia" w:hAnsi="IRANSans(FaNum) Light" w:cs="IRANSans(FaNum) Light"/>
+          <w:rtl/>
+          <w:lang w:val="en-US" w:bidi="fa-IR"/>
+        </w:rPr>
+      </w:pPr>
+      <w:r>
+        <w:rPr>
+          <w:rFonts w:ascii="IRANSans(FaNum) Light" w:eastAsiaTheme="minorEastAsia" w:hAnsi="IRANSans(FaNum) Light" w:cs="IRANSans(FaNum) Light" w:hint="cs"/>
+          <w:rtl/>
+          <w:lang w:val="en-US" w:bidi="fa-IR"/>
+        </w:rPr>
+        <w:t xml:space="preserve">چرا همچنان </w:t>
+      </w:r>
+      <w:proofErr w:type="spellStart"/>
+      <w:r>
+        <w:rPr>
+          <w:rFonts w:ascii="IRANSans(FaNum) Light" w:eastAsiaTheme="minorEastAsia" w:hAnsi="IRANSans(FaNum) Light" w:cs="IRANSans(FaNum) Light" w:hint="cs"/>
+          <w:rtl/>
+          <w:lang w:val="en-US" w:bidi="fa-IR"/>
+        </w:rPr>
+        <w:t>رگرسیون</w:t>
+      </w:r>
+      <w:proofErr w:type="spellEnd"/>
+      <w:r>
+        <w:rPr>
+          <w:rFonts w:ascii="IRANSans(FaNum) Light" w:eastAsiaTheme="minorEastAsia" w:hAnsi="IRANSans(FaNum) Light" w:cs="IRANSans(FaNum) Light" w:hint="cs"/>
+          <w:rtl/>
+          <w:lang w:val="en-US" w:bidi="fa-IR"/>
+        </w:rPr>
+        <w:t xml:space="preserve"> خطی است؟</w:t>
+      </w:r>
+    </w:p>
+    <w:p>
+      <w:pPr>
+        <w:bidi/>
+        <w:rPr>
+          <w:rFonts w:ascii="IRANSans(FaNum) Light" w:eastAsiaTheme="minorEastAsia" w:hAnsi="IRANSans(FaNum) Light" w:cs="IRANSans(FaNum) Light"/>
+          <w:rtl/>
+          <w:lang w:val="en-US" w:bidi="fa-IR"/>
+        </w:rPr>
+      </w:pPr>
+      <w:r>
+        <w:rPr>
+          <w:rFonts w:ascii="IRANSans(FaNum) Light" w:eastAsiaTheme="minorEastAsia" w:hAnsi="IRANSans(FaNum) Light" w:cs="IRANSans(FaNum) Light" w:hint="cs"/>
+          <w:rtl/>
+          <w:lang w:val="en-US" w:bidi="fa-IR"/>
+        </w:rPr>
+        <w:t xml:space="preserve">چون بر اساس </w:t>
+      </w:r>
+      <w:proofErr w:type="spellStart"/>
+      <w:r>
+        <w:rPr>
+          <w:rFonts w:ascii="IRANSans(FaNum) Light" w:eastAsiaTheme="minorEastAsia" w:hAnsi="IRANSans(FaNum) Light" w:cs="IRANSans(FaNum) Light" w:hint="cs"/>
+          <w:rtl/>
+          <w:lang w:val="en-US" w:bidi="fa-IR"/>
+        </w:rPr>
+        <w:t>ضرایب</w:t>
+      </w:r>
+      <w:proofErr w:type="spellEnd"/>
+      <w:r>
+        <w:rPr>
+          <w:rFonts w:ascii="IRANSans(FaNum) Light" w:eastAsiaTheme="minorEastAsia" w:hAnsi="IRANSans(FaNum) Light" w:cs="IRANSans(FaNum) Light" w:hint="cs"/>
+          <w:rtl/>
+          <w:lang w:val="en-US" w:bidi="fa-IR"/>
+        </w:rPr>
+        <w:t xml:space="preserve"> مدل تعیین میشود و </w:t>
+      </w:r>
+      <w:proofErr w:type="spellStart"/>
+      <w:r>
+        <w:rPr>
+          <w:rFonts w:ascii="IRANSans(FaNum) Light" w:eastAsiaTheme="minorEastAsia" w:hAnsi="IRANSans(FaNum) Light" w:cs="IRANSans(FaNum) Light" w:hint="cs"/>
+          <w:rtl/>
+          <w:lang w:val="en-US" w:bidi="fa-IR"/>
+        </w:rPr>
+        <w:t>ضرایب</w:t>
+      </w:r>
+      <w:proofErr w:type="spellEnd"/>
+      <w:r>
+        <w:rPr>
+          <w:rFonts w:ascii="IRANSans(FaNum) Light" w:eastAsiaTheme="minorEastAsia" w:hAnsi="IRANSans(FaNum) Light" w:cs="IRANSans(FaNum) Light" w:hint="cs"/>
+          <w:rtl/>
+          <w:lang w:val="en-US" w:bidi="fa-IR"/>
+        </w:rPr>
+        <w:t xml:space="preserve"> هستند که </w:t>
+      </w:r>
+      <w:proofErr w:type="spellStart"/>
+      <w:r>
+        <w:rPr>
+          <w:rFonts w:ascii="IRANSans(FaNum) Light" w:eastAsiaTheme="minorEastAsia" w:hAnsi="IRANSans(FaNum) Light" w:cs="IRANSans(FaNum) Light" w:hint="cs"/>
+          <w:rtl/>
+          <w:lang w:val="en-US" w:bidi="fa-IR"/>
+        </w:rPr>
+        <w:t>مجهولند</w:t>
+      </w:r>
+      <w:proofErr w:type="spellEnd"/>
+      <w:r>
+        <w:rPr>
+          <w:rFonts w:ascii="IRANSans(FaNum) Light" w:eastAsiaTheme="minorEastAsia" w:hAnsi="IRANSans(FaNum) Light" w:cs="IRANSans(FaNum) Light" w:hint="cs"/>
+          <w:rtl/>
+          <w:lang w:val="en-US" w:bidi="fa-IR"/>
+        </w:rPr>
+        <w:t xml:space="preserve"> و </w:t>
+      </w:r>
+      <w:proofErr w:type="spellStart"/>
+      <w:r>
+        <w:rPr>
+          <w:rFonts w:ascii="IRANSans(FaNum) Light" w:eastAsiaTheme="minorEastAsia" w:hAnsi="IRANSans(FaNum) Light" w:cs="IRANSans(FaNum) Light" w:hint="cs"/>
+          <w:rtl/>
+          <w:lang w:val="en-US" w:bidi="fa-IR"/>
+        </w:rPr>
+        <w:t>ضرایب</w:t>
+      </w:r>
+      <w:proofErr w:type="spellEnd"/>
+      <w:r>
+        <w:rPr>
+          <w:rFonts w:ascii="IRANSans(FaNum) Light" w:eastAsiaTheme="minorEastAsia" w:hAnsi="IRANSans(FaNum) Light" w:cs="IRANSans(FaNum) Light" w:hint="cs"/>
+          <w:rtl/>
+          <w:lang w:val="en-US" w:bidi="fa-IR"/>
+        </w:rPr>
+        <w:t xml:space="preserve"> همچنان معادله خطی با یکدیگر دارند</w:t>
+      </w:r>
+    </w:p>
+    <w:p>
+      <w:pPr>
+        <w:bidi/>
+        <w:rPr>
+          <w:rFonts w:ascii="IRANSans(FaNum) Light" w:eastAsiaTheme="minorEastAsia" w:hAnsi="IRANSans(FaNum) Light" w:cs="IRANSans(FaNum) Light"/>
+          <w:rtl/>
+          <w:lang w:val="en-US" w:bidi="fa-IR"/>
+        </w:rPr>
+      </w:pPr>
+      <w:r>
+        <w:rPr>
+          <w:rFonts w:ascii="IRANSans(FaNum) Light" w:eastAsiaTheme="minorEastAsia" w:hAnsi="IRANSans(FaNum) Light" w:cs="IRANSans(FaNum) Light" w:hint="cs"/>
+          <w:rtl/>
+          <w:lang w:val="en-US" w:bidi="fa-IR"/>
+        </w:rPr>
+        <w:t>مثال استفاده : این مدل برای شیوع بیماری ها استفاده می شود</w:t>
+      </w:r>
+    </w:p>
+    <w:p>
+      <w:pPr>
+        <w:rPr>
+          <w:rFonts w:ascii="IRANSans(FaNum) Light" w:hAnsi="IRANSans(FaNum) Light" w:cs="IRANSans(FaNum) Light" w:hint="cs"/>
+          <w:lang w:val="en-US" w:bidi="fa-IR"/>
         </w:rPr>
       </w:pPr>
       <w:bookmarkStart w:id="0" w:name="_GoBack"/>
       <w:bookmarkEnd w:id="0"/>
-      <w:r>
-        <w:rPr>
-          <w:rFonts w:ascii="IRANSans(FaNum) Light" w:hAnsi="IRANSans(FaNum) Light" w:cs="IRANSans(FaNum) Light" w:hint="cs"/>
-        </w:rPr>
-        <w:br/>
-        <w:t xml:space="preserve"> </w:t>
-      </w:r>
-      <w:r>
-        <w:rPr>
-          <w:rFonts w:ascii="IRANSans(FaNum) Light" w:hAnsi="IRANSans(FaNum) Light" w:cs="IRANSans(FaNum) Light" w:hint="cs"/>
-        </w:rPr>
-        <w:br/>
-        <w:t xml:space="preserve"> </w:t>
-      </w:r>
-    </w:p>
-    <w:p>
-      <w:pPr>
-        <w:bidi/>
-      </w:pPr>
     </w:p>
     <w:sectPr>
       <w:pgSz w:w="11900" w:h="16840"/>
@@ -2719,6 +4149,95 @@
       </w:pPr>
     </w:lvl>
   </w:abstractNum>
+  <w:abstractNum w:abstractNumId="5" w15:restartNumberingAfterBreak="0">
+    <w:nsid w:val="74FD6760"/>
+    <w:multiLevelType w:val="hybridMultilevel"/>
+    <w:tmpl w:val="8D7A1A8E"/>
+    <w:lvl w:ilvl="0" w:tplc="BD86514E">
+      <w:start w:val="1"/>
+      <w:numFmt w:val="decimal"/>
+      <w:lvlText w:val="%1-"/>
+      <w:lvlJc w:val="left"/>
+      <w:pPr>
+        <w:ind w:left="720" w:hanging="360"/>
+      </w:pPr>
+      <w:rPr>
+        <w:rFonts w:hint="default"/>
+      </w:rPr>
+    </w:lvl>
+    <w:lvl w:ilvl="1" w:tplc="04090019" w:tentative="1">
+      <w:start w:val="1"/>
+      <w:numFmt w:val="lowerLetter"/>
+      <w:lvlText w:val="%2."/>
+      <w:lvlJc w:val="left"/>
+      <w:pPr>
+        <w:ind w:left="1440" w:hanging="360"/>
+      </w:pPr>
+    </w:lvl>
+    <w:lvl w:ilvl="2" w:tplc="0409001B" w:tentative="1">
+      <w:start w:val="1"/>
+      <w:numFmt w:val="lowerRoman"/>
+      <w:lvlText w:val="%3."/>
+      <w:lvlJc w:val="right"/>
+      <w:pPr>
+        <w:ind w:left="2160" w:hanging="180"/>
+      </w:pPr>
+    </w:lvl>
+    <w:lvl w:ilvl="3" w:tplc="0409000F" w:tentative="1">
+      <w:start w:val="1"/>
+      <w:numFmt w:val="decimal"/>
+      <w:lvlText w:val="%4."/>
+      <w:lvlJc w:val="left"/>
+      <w:pPr>
+        <w:ind w:left="2880" w:hanging="360"/>
+      </w:pPr>
+    </w:lvl>
+    <w:lvl w:ilvl="4" w:tplc="04090019" w:tentative="1">
+      <w:start w:val="1"/>
+      <w:numFmt w:val="lowerLetter"/>
+      <w:lvlText w:val="%5."/>
+      <w:lvlJc w:val="left"/>
+      <w:pPr>
+        <w:ind w:left="3600" w:hanging="360"/>
+      </w:pPr>
+    </w:lvl>
+    <w:lvl w:ilvl="5" w:tplc="0409001B" w:tentative="1">
+      <w:start w:val="1"/>
+      <w:numFmt w:val="lowerRoman"/>
+      <w:lvlText w:val="%6."/>
+      <w:lvlJc w:val="right"/>
+      <w:pPr>
+        <w:ind w:left="4320" w:hanging="180"/>
+      </w:pPr>
+    </w:lvl>
+    <w:lvl w:ilvl="6" w:tplc="0409000F" w:tentative="1">
+      <w:start w:val="1"/>
+      <w:numFmt w:val="decimal"/>
+      <w:lvlText w:val="%7."/>
+      <w:lvlJc w:val="left"/>
+      <w:pPr>
+        <w:ind w:left="5040" w:hanging="360"/>
+      </w:pPr>
+    </w:lvl>
+    <w:lvl w:ilvl="7" w:tplc="04090019" w:tentative="1">
+      <w:start w:val="1"/>
+      <w:numFmt w:val="lowerLetter"/>
+      <w:lvlText w:val="%8."/>
+      <w:lvlJc w:val="left"/>
+      <w:pPr>
+        <w:ind w:left="5760" w:hanging="360"/>
+      </w:pPr>
+    </w:lvl>
+    <w:lvl w:ilvl="8" w:tplc="0409001B" w:tentative="1">
+      <w:start w:val="1"/>
+      <w:numFmt w:val="lowerRoman"/>
+      <w:lvlText w:val="%9."/>
+      <w:lvlJc w:val="right"/>
+      <w:pPr>
+        <w:ind w:left="6480" w:hanging="180"/>
+      </w:pPr>
+    </w:lvl>
+  </w:abstractNum>
   <w:num w:numId="1">
     <w:abstractNumId w:val="4"/>
   </w:num>
@@ -2733,6 +4252,9 @@
   </w:num>
   <w:num w:numId="5">
     <w:abstractNumId w:val="1"/>
+  </w:num>
+  <w:num w:numId="6">
+    <w:abstractNumId w:val="5"/>
   </w:num>
 </w:numbering>
 </file>
@@ -3217,6 +4739,16 @@
       <w:contextualSpacing/>
     </w:pPr>
   </w:style>
+  <w:style w:type="character" w:styleId="PlaceholderText">
+    <w:name w:val="Placeholder Text"/>
+    <w:basedOn w:val="DefaultParagraphFont"/>
+    <w:uiPriority w:val="99"/>
+    <w:semiHidden/>
+    <w:rsid w:val="00F32A58"/>
+    <w:rPr>
+      <w:color w:val="808080"/>
+    </w:rPr>
+  </w:style>
 </w:styles>
 </file>
 

</xml_diff>